<commit_message>
added rscript. added bash scripts to run containers
</commit_message>
<xml_diff>
--- a/linux_docker_exercise.docx
+++ b/linux_docker_exercise.docx
@@ -1005,13 +1005,13 @@
         <w:tblLook w:val="04A0" w:firstRow="1" w:lastRow="0" w:firstColumn="1" w:lastColumn="0" w:noHBand="0" w:noVBand="1"/>
       </w:tblPr>
       <w:tblGrid>
-        <w:gridCol w:w="2245"/>
-        <w:gridCol w:w="7105"/>
+        <w:gridCol w:w="3415"/>
+        <w:gridCol w:w="5935"/>
       </w:tblGrid>
       <w:tr>
         <w:tc>
           <w:tcPr>
-            <w:tcW w:w="2245" w:type="dxa"/>
+            <w:tcW w:w="3415" w:type="dxa"/>
           </w:tcPr>
           <w:p>
             <w:pPr>
@@ -1036,7 +1036,7 @@
         </w:tc>
         <w:tc>
           <w:tcPr>
-            <w:tcW w:w="7105" w:type="dxa"/>
+            <w:tcW w:w="5935" w:type="dxa"/>
           </w:tcPr>
           <w:p>
             <w:pPr>
@@ -1063,7 +1063,7 @@
       <w:tr>
         <w:tc>
           <w:tcPr>
-            <w:tcW w:w="2245" w:type="dxa"/>
+            <w:tcW w:w="3415" w:type="dxa"/>
           </w:tcPr>
           <w:p>
             <w:pPr>
@@ -1085,7 +1085,7 @@
         </w:tc>
         <w:tc>
           <w:tcPr>
-            <w:tcW w:w="7105" w:type="dxa"/>
+            <w:tcW w:w="5935" w:type="dxa"/>
           </w:tcPr>
           <w:p>
             <w:pPr>
@@ -1107,7 +1107,7 @@
       <w:tr>
         <w:tc>
           <w:tcPr>
-            <w:tcW w:w="2245" w:type="dxa"/>
+            <w:tcW w:w="3415" w:type="dxa"/>
           </w:tcPr>
           <w:p>
             <w:pPr>
@@ -1127,7 +1127,7 @@
         </w:tc>
         <w:tc>
           <w:tcPr>
-            <w:tcW w:w="7105" w:type="dxa"/>
+            <w:tcW w:w="5935" w:type="dxa"/>
           </w:tcPr>
           <w:p>
             <w:pPr>
@@ -1149,7 +1149,7 @@
       <w:tr>
         <w:tc>
           <w:tcPr>
-            <w:tcW w:w="2245" w:type="dxa"/>
+            <w:tcW w:w="3415" w:type="dxa"/>
           </w:tcPr>
           <w:p>
             <w:pPr>
@@ -1169,7 +1169,7 @@
         </w:tc>
         <w:tc>
           <w:tcPr>
-            <w:tcW w:w="7105" w:type="dxa"/>
+            <w:tcW w:w="5935" w:type="dxa"/>
           </w:tcPr>
           <w:p>
             <w:pPr>
@@ -1191,7 +1191,7 @@
       <w:tr>
         <w:tc>
           <w:tcPr>
-            <w:tcW w:w="2245" w:type="dxa"/>
+            <w:tcW w:w="3415" w:type="dxa"/>
           </w:tcPr>
           <w:p>
             <w:pPr>
@@ -1211,7 +1211,7 @@
         </w:tc>
         <w:tc>
           <w:tcPr>
-            <w:tcW w:w="7105" w:type="dxa"/>
+            <w:tcW w:w="5935" w:type="dxa"/>
           </w:tcPr>
           <w:p>
             <w:pPr>
@@ -1233,7 +1233,7 @@
       <w:tr>
         <w:tc>
           <w:tcPr>
-            <w:tcW w:w="2245" w:type="dxa"/>
+            <w:tcW w:w="3415" w:type="dxa"/>
           </w:tcPr>
           <w:p>
             <w:pPr>
@@ -1253,7 +1253,7 @@
         </w:tc>
         <w:tc>
           <w:tcPr>
-            <w:tcW w:w="7105" w:type="dxa"/>
+            <w:tcW w:w="5935" w:type="dxa"/>
           </w:tcPr>
           <w:p>
             <w:pPr>
@@ -1275,7 +1275,7 @@
       <w:tr>
         <w:tc>
           <w:tcPr>
-            <w:tcW w:w="2245" w:type="dxa"/>
+            <w:tcW w:w="3415" w:type="dxa"/>
           </w:tcPr>
           <w:p>
             <w:pPr>
@@ -1311,7 +1311,7 @@
         </w:tc>
         <w:tc>
           <w:tcPr>
-            <w:tcW w:w="7105" w:type="dxa"/>
+            <w:tcW w:w="5935" w:type="dxa"/>
           </w:tcPr>
           <w:p>
             <w:pPr>
@@ -1349,7 +1349,7 @@
       <w:tr>
         <w:tc>
           <w:tcPr>
-            <w:tcW w:w="2245" w:type="dxa"/>
+            <w:tcW w:w="3415" w:type="dxa"/>
           </w:tcPr>
           <w:p>
             <w:pPr>
@@ -1378,7 +1378,7 @@
         </w:tc>
         <w:tc>
           <w:tcPr>
-            <w:tcW w:w="7105" w:type="dxa"/>
+            <w:tcW w:w="5935" w:type="dxa"/>
           </w:tcPr>
           <w:p>
             <w:pPr>
@@ -1400,7 +1400,7 @@
       <w:tr>
         <w:tc>
           <w:tcPr>
-            <w:tcW w:w="2245" w:type="dxa"/>
+            <w:tcW w:w="3415" w:type="dxa"/>
           </w:tcPr>
           <w:p>
             <w:pPr>
@@ -1420,7 +1420,7 @@
         </w:tc>
         <w:tc>
           <w:tcPr>
-            <w:tcW w:w="7105" w:type="dxa"/>
+            <w:tcW w:w="5935" w:type="dxa"/>
           </w:tcPr>
           <w:p>
             <w:pPr>
@@ -1468,8 +1468,614 @@
           <w:sz w:val="24"/>
           <w:szCs w:val="24"/>
         </w:rPr>
-        <w:t xml:space="preserve">Pull git </w:t>
-      </w:r>
+        <w:t>Docker commands</w:t>
+      </w:r>
+    </w:p>
+    <w:p>
+      <w:pPr>
+        <w:rPr>
+          <w:sz w:val="24"/>
+          <w:szCs w:val="24"/>
+        </w:rPr>
+      </w:pPr>
+      <w:r>
+        <w:rPr>
+          <w:sz w:val="24"/>
+          <w:szCs w:val="24"/>
+        </w:rPr>
+        <w:t xml:space="preserve"> </w:t>
+      </w:r>
+    </w:p>
+    <w:tbl>
+      <w:tblPr>
+        <w:tblStyle w:val="TableGrid"/>
+        <w:tblW w:w="0" w:type="auto"/>
+        <w:tblLook w:val="04A0" w:firstRow="1" w:lastRow="0" w:firstColumn="1" w:lastColumn="0" w:noHBand="0" w:noVBand="1"/>
+      </w:tblPr>
+      <w:tblGrid>
+        <w:gridCol w:w="5485"/>
+        <w:gridCol w:w="3865"/>
+      </w:tblGrid>
+      <w:tr>
+        <w:tc>
+          <w:tcPr>
+            <w:tcW w:w="5485" w:type="dxa"/>
+          </w:tcPr>
+          <w:p>
+            <w:pPr>
+              <w:jc w:val="center"/>
+              <w:rPr>
+                <w:b/>
+                <w:bCs/>
+                <w:sz w:val="32"/>
+                <w:szCs w:val="32"/>
+              </w:rPr>
+            </w:pPr>
+            <w:r>
+              <w:rPr>
+                <w:b/>
+                <w:bCs/>
+                <w:sz w:val="32"/>
+                <w:szCs w:val="32"/>
+              </w:rPr>
+              <w:t>Command</w:t>
+            </w:r>
+          </w:p>
+        </w:tc>
+        <w:tc>
+          <w:tcPr>
+            <w:tcW w:w="3865" w:type="dxa"/>
+          </w:tcPr>
+          <w:p>
+            <w:pPr>
+              <w:jc w:val="center"/>
+              <w:rPr>
+                <w:b/>
+                <w:bCs/>
+                <w:sz w:val="32"/>
+                <w:szCs w:val="32"/>
+              </w:rPr>
+            </w:pPr>
+            <w:r>
+              <w:rPr>
+                <w:b/>
+                <w:bCs/>
+                <w:sz w:val="32"/>
+                <w:szCs w:val="32"/>
+              </w:rPr>
+              <w:t>What it’s doing</w:t>
+            </w:r>
+          </w:p>
+        </w:tc>
+      </w:tr>
+      <w:tr>
+        <w:tc>
+          <w:tcPr>
+            <w:tcW w:w="5485" w:type="dxa"/>
+          </w:tcPr>
+          <w:p>
+            <w:pPr>
+              <w:rPr>
+                <w:sz w:val="24"/>
+                <w:szCs w:val="24"/>
+              </w:rPr>
+            </w:pPr>
+            <w:r>
+              <w:rPr>
+                <w:sz w:val="24"/>
+                <w:szCs w:val="24"/>
+              </w:rPr>
+              <w:t xml:space="preserve">docker </w:t>
+            </w:r>
+            <w:proofErr w:type="spellStart"/>
+            <w:r>
+              <w:rPr>
+                <w:sz w:val="24"/>
+                <w:szCs w:val="24"/>
+              </w:rPr>
+              <w:t>ps</w:t>
+            </w:r>
+            <w:proofErr w:type="spellEnd"/>
+          </w:p>
+        </w:tc>
+        <w:tc>
+          <w:tcPr>
+            <w:tcW w:w="3865" w:type="dxa"/>
+          </w:tcPr>
+          <w:p>
+            <w:pPr>
+              <w:rPr>
+                <w:sz w:val="24"/>
+                <w:szCs w:val="24"/>
+              </w:rPr>
+            </w:pPr>
+            <w:r>
+              <w:rPr>
+                <w:sz w:val="24"/>
+                <w:szCs w:val="24"/>
+              </w:rPr>
+              <w:t>Check status of running containers</w:t>
+            </w:r>
+          </w:p>
+        </w:tc>
+      </w:tr>
+      <w:tr>
+        <w:tc>
+          <w:tcPr>
+            <w:tcW w:w="5485" w:type="dxa"/>
+          </w:tcPr>
+          <w:p>
+            <w:pPr>
+              <w:rPr>
+                <w:sz w:val="24"/>
+                <w:szCs w:val="24"/>
+              </w:rPr>
+            </w:pPr>
+            <w:r>
+              <w:rPr>
+                <w:sz w:val="24"/>
+                <w:szCs w:val="24"/>
+              </w:rPr>
+              <w:t>docker images</w:t>
+            </w:r>
+          </w:p>
+        </w:tc>
+        <w:tc>
+          <w:tcPr>
+            <w:tcW w:w="3865" w:type="dxa"/>
+          </w:tcPr>
+          <w:p>
+            <w:pPr>
+              <w:rPr>
+                <w:sz w:val="24"/>
+                <w:szCs w:val="24"/>
+              </w:rPr>
+            </w:pPr>
+            <w:r>
+              <w:rPr>
+                <w:sz w:val="24"/>
+                <w:szCs w:val="24"/>
+              </w:rPr>
+              <w:t>Check what images are downloaded</w:t>
+            </w:r>
+          </w:p>
+        </w:tc>
+      </w:tr>
+      <w:tr>
+        <w:tc>
+          <w:tcPr>
+            <w:tcW w:w="5485" w:type="dxa"/>
+          </w:tcPr>
+          <w:p>
+            <w:pPr>
+              <w:rPr>
+                <w:sz w:val="24"/>
+                <w:szCs w:val="24"/>
+              </w:rPr>
+            </w:pPr>
+            <w:r>
+              <w:rPr>
+                <w:sz w:val="24"/>
+                <w:szCs w:val="24"/>
+              </w:rPr>
+              <w:t>docker run hello-world</w:t>
+            </w:r>
+          </w:p>
+        </w:tc>
+        <w:tc>
+          <w:tcPr>
+            <w:tcW w:w="3865" w:type="dxa"/>
+          </w:tcPr>
+          <w:p>
+            <w:pPr>
+              <w:rPr>
+                <w:sz w:val="24"/>
+                <w:szCs w:val="24"/>
+              </w:rPr>
+            </w:pPr>
+            <w:r>
+              <w:rPr>
+                <w:sz w:val="24"/>
+                <w:szCs w:val="24"/>
+              </w:rPr>
+              <w:t>Run a test container to make sure docker is working</w:t>
+            </w:r>
+          </w:p>
+        </w:tc>
+      </w:tr>
+      <w:tr>
+        <w:tc>
+          <w:tcPr>
+            <w:tcW w:w="5485" w:type="dxa"/>
+          </w:tcPr>
+          <w:p>
+            <w:pPr>
+              <w:rPr>
+                <w:sz w:val="24"/>
+                <w:szCs w:val="24"/>
+              </w:rPr>
+            </w:pPr>
+            <w:r>
+              <w:rPr>
+                <w:sz w:val="24"/>
+                <w:szCs w:val="24"/>
+              </w:rPr>
+              <w:t xml:space="preserve">docker </w:t>
+            </w:r>
+            <w:proofErr w:type="spellStart"/>
+            <w:r>
+              <w:rPr>
+                <w:sz w:val="24"/>
+                <w:szCs w:val="24"/>
+              </w:rPr>
+              <w:t>ps</w:t>
+            </w:r>
+            <w:proofErr w:type="spellEnd"/>
+            <w:r>
+              <w:rPr>
+                <w:sz w:val="24"/>
+                <w:szCs w:val="24"/>
+              </w:rPr>
+              <w:t xml:space="preserve"> -a</w:t>
+            </w:r>
+          </w:p>
+        </w:tc>
+        <w:tc>
+          <w:tcPr>
+            <w:tcW w:w="3865" w:type="dxa"/>
+          </w:tcPr>
+          <w:p>
+            <w:pPr>
+              <w:rPr>
+                <w:sz w:val="24"/>
+                <w:szCs w:val="24"/>
+              </w:rPr>
+            </w:pPr>
+            <w:r>
+              <w:rPr>
+                <w:sz w:val="24"/>
+                <w:szCs w:val="24"/>
+              </w:rPr>
+              <w:t>Check status of all containers (running and stopped)</w:t>
+            </w:r>
+          </w:p>
+        </w:tc>
+      </w:tr>
+      <w:tr>
+        <w:tc>
+          <w:tcPr>
+            <w:tcW w:w="5485" w:type="dxa"/>
+          </w:tcPr>
+          <w:p>
+            <w:pPr>
+              <w:rPr>
+                <w:sz w:val="24"/>
+                <w:szCs w:val="24"/>
+              </w:rPr>
+            </w:pPr>
+            <w:r>
+              <w:rPr>
+                <w:sz w:val="24"/>
+                <w:szCs w:val="24"/>
+              </w:rPr>
+              <w:t>docker rm (name)</w:t>
+            </w:r>
+          </w:p>
+        </w:tc>
+        <w:tc>
+          <w:tcPr>
+            <w:tcW w:w="3865" w:type="dxa"/>
+          </w:tcPr>
+          <w:p>
+            <w:pPr>
+              <w:rPr>
+                <w:sz w:val="24"/>
+                <w:szCs w:val="24"/>
+              </w:rPr>
+            </w:pPr>
+            <w:r>
+              <w:rPr>
+                <w:sz w:val="24"/>
+                <w:szCs w:val="24"/>
+              </w:rPr>
+              <w:t>Remove container by name</w:t>
+            </w:r>
+          </w:p>
+        </w:tc>
+      </w:tr>
+      <w:tr>
+        <w:tc>
+          <w:tcPr>
+            <w:tcW w:w="5485" w:type="dxa"/>
+          </w:tcPr>
+          <w:p>
+            <w:pPr>
+              <w:rPr>
+                <w:sz w:val="24"/>
+                <w:szCs w:val="24"/>
+              </w:rPr>
+            </w:pPr>
+            <w:r>
+              <w:rPr>
+                <w:sz w:val="24"/>
+                <w:szCs w:val="24"/>
+              </w:rPr>
+              <w:t>docker pull rocker/tidyverse:4.3.1</w:t>
+            </w:r>
+          </w:p>
+        </w:tc>
+        <w:tc>
+          <w:tcPr>
+            <w:tcW w:w="3865" w:type="dxa"/>
+          </w:tcPr>
+          <w:p>
+            <w:pPr>
+              <w:rPr>
+                <w:sz w:val="24"/>
+                <w:szCs w:val="24"/>
+              </w:rPr>
+            </w:pPr>
+            <w:r>
+              <w:rPr>
+                <w:sz w:val="24"/>
+                <w:szCs w:val="24"/>
+              </w:rPr>
+              <w:t>Pull image rocker/tidyverse:4.3.1 from docker hub</w:t>
+            </w:r>
+          </w:p>
+        </w:tc>
+      </w:tr>
+      <w:tr>
+        <w:tc>
+          <w:tcPr>
+            <w:tcW w:w="5485" w:type="dxa"/>
+          </w:tcPr>
+          <w:p>
+            <w:pPr>
+              <w:rPr>
+                <w:sz w:val="24"/>
+                <w:szCs w:val="24"/>
+              </w:rPr>
+            </w:pPr>
+            <w:r>
+              <w:rPr>
+                <w:sz w:val="24"/>
+                <w:szCs w:val="24"/>
+              </w:rPr>
+              <w:t xml:space="preserve">docker </w:t>
+            </w:r>
+            <w:proofErr w:type="gramStart"/>
+            <w:r>
+              <w:rPr>
+                <w:sz w:val="24"/>
+                <w:szCs w:val="24"/>
+              </w:rPr>
+              <w:t>run -p</w:t>
+            </w:r>
+            <w:proofErr w:type="gramEnd"/>
+            <w:r>
+              <w:rPr>
+                <w:sz w:val="24"/>
+                <w:szCs w:val="24"/>
+              </w:rPr>
+              <w:t xml:space="preserve"> 8787:8787 </w:t>
+            </w:r>
+            <w:r>
+              <w:rPr>
+                <w:sz w:val="24"/>
+                <w:szCs w:val="24"/>
+              </w:rPr>
+              <w:t>rocker/tidyverse:4.3.1</w:t>
+            </w:r>
+          </w:p>
+        </w:tc>
+        <w:tc>
+          <w:tcPr>
+            <w:tcW w:w="3865" w:type="dxa"/>
+          </w:tcPr>
+          <w:p>
+            <w:pPr>
+              <w:rPr>
+                <w:sz w:val="24"/>
+                <w:szCs w:val="24"/>
+              </w:rPr>
+            </w:pPr>
+            <w:r>
+              <w:rPr>
+                <w:sz w:val="24"/>
+                <w:szCs w:val="24"/>
+              </w:rPr>
+              <w:t xml:space="preserve">Run </w:t>
+            </w:r>
+            <w:proofErr w:type="spellStart"/>
+            <w:r>
+              <w:rPr>
+                <w:sz w:val="24"/>
+                <w:szCs w:val="24"/>
+              </w:rPr>
+              <w:t>tidyverse</w:t>
+            </w:r>
+            <w:proofErr w:type="spellEnd"/>
+            <w:r>
+              <w:rPr>
+                <w:sz w:val="24"/>
+                <w:szCs w:val="24"/>
+              </w:rPr>
+              <w:t xml:space="preserve"> container on port 8787</w:t>
+            </w:r>
+          </w:p>
+        </w:tc>
+      </w:tr>
+      <w:tr>
+        <w:tc>
+          <w:tcPr>
+            <w:tcW w:w="5485" w:type="dxa"/>
+          </w:tcPr>
+          <w:p>
+            <w:pPr>
+              <w:rPr>
+                <w:sz w:val="24"/>
+                <w:szCs w:val="24"/>
+              </w:rPr>
+            </w:pPr>
+            <w:r>
+              <w:rPr>
+                <w:sz w:val="24"/>
+                <w:szCs w:val="24"/>
+              </w:rPr>
+              <w:t>docker run -</w:t>
+            </w:r>
+            <w:proofErr w:type="spellStart"/>
+            <w:r>
+              <w:rPr>
+                <w:sz w:val="24"/>
+                <w:szCs w:val="24"/>
+              </w:rPr>
+              <w:t>dit</w:t>
+            </w:r>
+            <w:proofErr w:type="spellEnd"/>
+            <w:r>
+              <w:rPr>
+                <w:sz w:val="24"/>
+                <w:szCs w:val="24"/>
+              </w:rPr>
+              <w:t xml:space="preserve"> -p </w:t>
+            </w:r>
+            <w:r>
+              <w:rPr>
+                <w:sz w:val="24"/>
+                <w:szCs w:val="24"/>
+              </w:rPr>
+              <w:t>9000</w:t>
+            </w:r>
+            <w:r>
+              <w:rPr>
+                <w:sz w:val="24"/>
+                <w:szCs w:val="24"/>
+              </w:rPr>
+              <w:t>:8787 -v /workspaces/</w:t>
+            </w:r>
+            <w:proofErr w:type="spellStart"/>
+            <w:r>
+              <w:rPr>
+                <w:sz w:val="24"/>
+                <w:szCs w:val="24"/>
+              </w:rPr>
+              <w:t>codespaces</w:t>
+            </w:r>
+            <w:proofErr w:type="spellEnd"/>
+            <w:r>
+              <w:rPr>
+                <w:sz w:val="24"/>
+                <w:szCs w:val="24"/>
+              </w:rPr>
+              <w:t>-blank:/home/</w:t>
+            </w:r>
+            <w:proofErr w:type="spellStart"/>
+            <w:r>
+              <w:rPr>
+                <w:sz w:val="24"/>
+                <w:szCs w:val="24"/>
+              </w:rPr>
+              <w:t>rstudio</w:t>
+            </w:r>
+            <w:proofErr w:type="spellEnd"/>
+            <w:r>
+              <w:rPr>
+                <w:sz w:val="24"/>
+                <w:szCs w:val="24"/>
+              </w:rPr>
+              <w:t xml:space="preserve"> </w:t>
+            </w:r>
+            <w:r>
+              <w:rPr>
+                <w:sz w:val="24"/>
+                <w:szCs w:val="24"/>
+              </w:rPr>
+              <w:t>--name rstudio1</w:t>
+            </w:r>
+            <w:r>
+              <w:rPr>
+                <w:sz w:val="24"/>
+                <w:szCs w:val="24"/>
+              </w:rPr>
+              <w:t xml:space="preserve"> -e PASSWORD=password rocker/tidyverse:4.3.1</w:t>
+            </w:r>
+          </w:p>
+        </w:tc>
+        <w:tc>
+          <w:tcPr>
+            <w:tcW w:w="3865" w:type="dxa"/>
+          </w:tcPr>
+          <w:p>
+            <w:pPr>
+              <w:rPr>
+                <w:sz w:val="24"/>
+                <w:szCs w:val="24"/>
+              </w:rPr>
+            </w:pPr>
+            <w:r>
+              <w:rPr>
+                <w:sz w:val="24"/>
+                <w:szCs w:val="24"/>
+              </w:rPr>
+              <w:t xml:space="preserve">Run </w:t>
+            </w:r>
+            <w:proofErr w:type="spellStart"/>
+            <w:r>
+              <w:rPr>
+                <w:sz w:val="24"/>
+                <w:szCs w:val="24"/>
+              </w:rPr>
+              <w:t>tidyverse</w:t>
+            </w:r>
+            <w:proofErr w:type="spellEnd"/>
+            <w:r>
+              <w:rPr>
+                <w:sz w:val="24"/>
+                <w:szCs w:val="24"/>
+              </w:rPr>
+              <w:t xml:space="preserve"> container with lots of options: port 9000, connect files to container, name it rstudio1, set a password</w:t>
+            </w:r>
+          </w:p>
+        </w:tc>
+      </w:tr>
+      <w:tr>
+        <w:tc>
+          <w:tcPr>
+            <w:tcW w:w="5485" w:type="dxa"/>
+          </w:tcPr>
+          <w:p>
+            <w:pPr>
+              <w:rPr>
+                <w:sz w:val="24"/>
+                <w:szCs w:val="24"/>
+              </w:rPr>
+            </w:pPr>
+          </w:p>
+        </w:tc>
+        <w:tc>
+          <w:tcPr>
+            <w:tcW w:w="3865" w:type="dxa"/>
+          </w:tcPr>
+          <w:p>
+            <w:pPr>
+              <w:rPr>
+                <w:sz w:val="24"/>
+                <w:szCs w:val="24"/>
+              </w:rPr>
+            </w:pPr>
+          </w:p>
+        </w:tc>
+      </w:tr>
+    </w:tbl>
+    <w:p>
+      <w:pPr>
+        <w:rPr>
+          <w:sz w:val="24"/>
+          <w:szCs w:val="24"/>
+        </w:rPr>
+      </w:pPr>
     </w:p>
     <w:sectPr>
       <w:pgSz w:w="12240" w:h="15840"/>

</xml_diff>

<commit_message>
modified run scripts to work wiith codespace mount
</commit_message>
<xml_diff>
--- a/linux_docker_exercise.docx
+++ b/linux_docker_exercise.docx
@@ -2,389 +2,6 @@
 <file path=word/document.xml><?xml version="1.0" encoding="utf-8"?>
 <w:document xmlns:wpc="http://schemas.microsoft.com/office/word/2010/wordprocessingCanvas" xmlns:cx="http://schemas.microsoft.com/office/drawing/2014/chartex" xmlns:cx1="http://schemas.microsoft.com/office/drawing/2015/9/8/chartex" xmlns:cx2="http://schemas.microsoft.com/office/drawing/2015/10/21/chartex" xmlns:cx3="http://schemas.microsoft.com/office/drawing/2016/5/9/chartex" xmlns:cx4="http://schemas.microsoft.com/office/drawing/2016/5/10/chartex" xmlns:cx5="http://schemas.microsoft.com/office/drawing/2016/5/11/chartex" xmlns:cx6="http://schemas.microsoft.com/office/drawing/2016/5/12/chartex" xmlns:cx7="http://schemas.microsoft.com/office/drawing/2016/5/13/chartex" xmlns:cx8="http://schemas.microsoft.com/office/drawing/2016/5/14/chartex" xmlns:mc="http://schemas.openxmlformats.org/markup-compatibility/2006" xmlns:aink="http://schemas.microsoft.com/office/drawing/2016/ink" xmlns:am3d="http://schemas.microsoft.com/office/drawing/2017/model3d" xmlns:o="urn:schemas-microsoft-com:office:office" xmlns:oel="http://schemas.microsoft.com/office/2019/extlst" xmlns:r="http://schemas.openxmlformats.org/officeDocument/2006/relationships" xmlns:m="http://schemas.openxmlformats.org/officeDocument/2006/math" xmlns:v="urn:schemas-microsoft-com:vml" xmlns:wp14="http://schemas.microsoft.com/office/word/2010/wordprocessingDrawing" xmlns:wp="http://schemas.openxmlformats.org/drawingml/2006/wordprocessingDrawing" xmlns:w10="urn:schemas-microsoft-com:office:word" xmlns:w="http://schemas.openxmlformats.org/wordprocessingml/2006/main" xmlns:w14="http://schemas.microsoft.com/office/word/2010/wordml" xmlns:w15="http://schemas.microsoft.com/office/word/2012/wordml" xmlns:w16cex="http://schemas.microsoft.com/office/word/2018/wordml/cex" xmlns:w16cid="http://schemas.microsoft.com/office/word/2016/wordml/cid" xmlns:w16="http://schemas.microsoft.com/office/word/2018/wordml" xmlns:w16sdtdh="http://schemas.microsoft.com/office/word/2020/wordml/sdtdatahash" xmlns:w16se="http://schemas.microsoft.com/office/word/2015/wordml/symex" xmlns:wpg="http://schemas.microsoft.com/office/word/2010/wordprocessingGroup" xmlns:wpi="http://schemas.microsoft.com/office/word/2010/wordprocessingInk" xmlns:wne="http://schemas.microsoft.com/office/word/2006/wordml" xmlns:wps="http://schemas.microsoft.com/office/word/2010/wordprocessingShape" mc:Ignorable="w14 w15 w16se w16cid w16 w16cex w16sdtdh wp14">
   <w:body>
-    <w:p>
-      <w:pPr>
-        <w:rPr>
-          <w:b/>
-          <w:bCs/>
-          <w:sz w:val="32"/>
-          <w:szCs w:val="32"/>
-        </w:rPr>
-      </w:pPr>
-      <w:r>
-        <w:rPr>
-          <w:b/>
-          <w:bCs/>
-          <w:sz w:val="32"/>
-          <w:szCs w:val="32"/>
-        </w:rPr>
-        <w:t xml:space="preserve">Linux and Docker </w:t>
-      </w:r>
-      <w:r>
-        <w:rPr>
-          <w:b/>
-          <w:bCs/>
-          <w:sz w:val="32"/>
-          <w:szCs w:val="32"/>
-        </w:rPr>
-        <w:t>Exercise</w:t>
-      </w:r>
-    </w:p>
-    <w:p>
-      <w:pPr>
-        <w:rPr>
-          <w:b/>
-          <w:bCs/>
-          <w:sz w:val="32"/>
-          <w:szCs w:val="32"/>
-        </w:rPr>
-      </w:pPr>
-    </w:p>
-    <w:p>
-      <w:pPr>
-        <w:rPr>
-          <w:sz w:val="24"/>
-          <w:szCs w:val="24"/>
-        </w:rPr>
-      </w:pPr>
-      <w:r>
-        <w:rPr>
-          <w:sz w:val="24"/>
-          <w:szCs w:val="24"/>
-        </w:rPr>
-        <w:t>The architecture:</w:t>
-      </w:r>
-    </w:p>
-    <w:p>
-      <w:pPr>
-        <w:rPr>
-          <w:sz w:val="24"/>
-          <w:szCs w:val="24"/>
-        </w:rPr>
-      </w:pPr>
-      <w:r>
-        <w:rPr>
-          <w:sz w:val="24"/>
-          <w:szCs w:val="24"/>
-        </w:rPr>
-        <w:t>Key terms:</w:t>
-      </w:r>
-    </w:p>
-    <w:tbl>
-      <w:tblPr>
-        <w:tblStyle w:val="TableGrid"/>
-        <w:tblW w:w="10345" w:type="dxa"/>
-        <w:tblLook w:val="04A0" w:firstRow="1" w:lastRow="0" w:firstColumn="1" w:lastColumn="0" w:noHBand="0" w:noVBand="1"/>
-      </w:tblPr>
-      <w:tblGrid>
-        <w:gridCol w:w="2065"/>
-        <w:gridCol w:w="8280"/>
-      </w:tblGrid>
-      <w:tr>
-        <w:tc>
-          <w:tcPr>
-            <w:tcW w:w="2065" w:type="dxa"/>
-          </w:tcPr>
-          <w:p>
-            <w:pPr>
-              <w:rPr>
-                <w:sz w:val="24"/>
-                <w:szCs w:val="24"/>
-              </w:rPr>
-            </w:pPr>
-            <w:r>
-              <w:rPr>
-                <w:sz w:val="24"/>
-                <w:szCs w:val="24"/>
-              </w:rPr>
-              <w:t>Linux</w:t>
-            </w:r>
-          </w:p>
-        </w:tc>
-        <w:tc>
-          <w:tcPr>
-            <w:tcW w:w="8280" w:type="dxa"/>
-          </w:tcPr>
-          <w:p>
-            <w:pPr>
-              <w:rPr>
-                <w:sz w:val="24"/>
-                <w:szCs w:val="24"/>
-              </w:rPr>
-            </w:pPr>
-            <w:proofErr w:type="gramStart"/>
-            <w:r>
-              <w:rPr>
-                <w:sz w:val="24"/>
-                <w:szCs w:val="24"/>
-              </w:rPr>
-              <w:t>Open source</w:t>
-            </w:r>
-            <w:proofErr w:type="gramEnd"/>
-            <w:r>
-              <w:rPr>
-                <w:sz w:val="24"/>
-                <w:szCs w:val="24"/>
-              </w:rPr>
-              <w:t xml:space="preserve"> operating system used frequently on servers</w:t>
-            </w:r>
-          </w:p>
-        </w:tc>
-      </w:tr>
-      <w:tr>
-        <w:tc>
-          <w:tcPr>
-            <w:tcW w:w="2065" w:type="dxa"/>
-          </w:tcPr>
-          <w:p>
-            <w:pPr>
-              <w:rPr>
-                <w:sz w:val="24"/>
-                <w:szCs w:val="24"/>
-              </w:rPr>
-            </w:pPr>
-            <w:r>
-              <w:rPr>
-                <w:sz w:val="24"/>
-                <w:szCs w:val="24"/>
-              </w:rPr>
-              <w:t>Server</w:t>
-            </w:r>
-          </w:p>
-        </w:tc>
-        <w:tc>
-          <w:tcPr>
-            <w:tcW w:w="8280" w:type="dxa"/>
-          </w:tcPr>
-          <w:p>
-            <w:pPr>
-              <w:rPr>
-                <w:sz w:val="24"/>
-                <w:szCs w:val="24"/>
-              </w:rPr>
-            </w:pPr>
-            <w:r>
-              <w:rPr>
-                <w:sz w:val="24"/>
-                <w:szCs w:val="24"/>
-              </w:rPr>
-              <w:t>Computer hardware that you connect to from your computer. Typically more powerful than personal laptops, more stable, and always running.</w:t>
-            </w:r>
-          </w:p>
-        </w:tc>
-      </w:tr>
-      <w:tr>
-        <w:tc>
-          <w:tcPr>
-            <w:tcW w:w="2065" w:type="dxa"/>
-          </w:tcPr>
-          <w:p>
-            <w:pPr>
-              <w:rPr>
-                <w:sz w:val="24"/>
-                <w:szCs w:val="24"/>
-              </w:rPr>
-            </w:pPr>
-            <w:r>
-              <w:rPr>
-                <w:sz w:val="24"/>
-                <w:szCs w:val="24"/>
-              </w:rPr>
-              <w:t>Visual Studio Code</w:t>
-            </w:r>
-          </w:p>
-        </w:tc>
-        <w:tc>
-          <w:tcPr>
-            <w:tcW w:w="8280" w:type="dxa"/>
-          </w:tcPr>
-          <w:p>
-            <w:pPr>
-              <w:rPr>
-                <w:sz w:val="24"/>
-                <w:szCs w:val="24"/>
-              </w:rPr>
-            </w:pPr>
-          </w:p>
-        </w:tc>
-      </w:tr>
-      <w:tr>
-        <w:tc>
-          <w:tcPr>
-            <w:tcW w:w="2065" w:type="dxa"/>
-          </w:tcPr>
-          <w:p>
-            <w:pPr>
-              <w:rPr>
-                <w:sz w:val="24"/>
-                <w:szCs w:val="24"/>
-              </w:rPr>
-            </w:pPr>
-            <w:r>
-              <w:rPr>
-                <w:sz w:val="24"/>
-                <w:szCs w:val="24"/>
-              </w:rPr>
-              <w:t>Docker</w:t>
-            </w:r>
-          </w:p>
-        </w:tc>
-        <w:tc>
-          <w:tcPr>
-            <w:tcW w:w="8280" w:type="dxa"/>
-          </w:tcPr>
-          <w:p>
-            <w:pPr>
-              <w:rPr>
-                <w:sz w:val="24"/>
-                <w:szCs w:val="24"/>
-              </w:rPr>
-            </w:pPr>
-          </w:p>
-        </w:tc>
-      </w:tr>
-      <w:tr>
-        <w:tc>
-          <w:tcPr>
-            <w:tcW w:w="2065" w:type="dxa"/>
-          </w:tcPr>
-          <w:p>
-            <w:pPr>
-              <w:rPr>
-                <w:sz w:val="24"/>
-                <w:szCs w:val="24"/>
-              </w:rPr>
-            </w:pPr>
-            <w:r>
-              <w:rPr>
-                <w:sz w:val="24"/>
-                <w:szCs w:val="24"/>
-              </w:rPr>
-              <w:t>Docker image</w:t>
-            </w:r>
-          </w:p>
-        </w:tc>
-        <w:tc>
-          <w:tcPr>
-            <w:tcW w:w="8280" w:type="dxa"/>
-          </w:tcPr>
-          <w:p>
-            <w:pPr>
-              <w:rPr>
-                <w:sz w:val="24"/>
-                <w:szCs w:val="24"/>
-              </w:rPr>
-            </w:pPr>
-          </w:p>
-        </w:tc>
-      </w:tr>
-      <w:tr>
-        <w:tc>
-          <w:tcPr>
-            <w:tcW w:w="2065" w:type="dxa"/>
-          </w:tcPr>
-          <w:p>
-            <w:pPr>
-              <w:rPr>
-                <w:sz w:val="24"/>
-                <w:szCs w:val="24"/>
-              </w:rPr>
-            </w:pPr>
-            <w:r>
-              <w:rPr>
-                <w:sz w:val="24"/>
-                <w:szCs w:val="24"/>
-              </w:rPr>
-              <w:t>Docker container</w:t>
-            </w:r>
-          </w:p>
-        </w:tc>
-        <w:tc>
-          <w:tcPr>
-            <w:tcW w:w="8280" w:type="dxa"/>
-          </w:tcPr>
-          <w:p>
-            <w:pPr>
-              <w:rPr>
-                <w:sz w:val="24"/>
-                <w:szCs w:val="24"/>
-              </w:rPr>
-            </w:pPr>
-          </w:p>
-        </w:tc>
-      </w:tr>
-      <w:tr>
-        <w:tc>
-          <w:tcPr>
-            <w:tcW w:w="2065" w:type="dxa"/>
-          </w:tcPr>
-          <w:p>
-            <w:pPr>
-              <w:rPr>
-                <w:sz w:val="24"/>
-                <w:szCs w:val="24"/>
-              </w:rPr>
-            </w:pPr>
-          </w:p>
-        </w:tc>
-        <w:tc>
-          <w:tcPr>
-            <w:tcW w:w="8280" w:type="dxa"/>
-          </w:tcPr>
-          <w:p>
-            <w:pPr>
-              <w:rPr>
-                <w:sz w:val="24"/>
-                <w:szCs w:val="24"/>
-              </w:rPr>
-            </w:pPr>
-          </w:p>
-        </w:tc>
-      </w:tr>
-      <w:tr>
-        <w:tc>
-          <w:tcPr>
-            <w:tcW w:w="2065" w:type="dxa"/>
-          </w:tcPr>
-          <w:p>
-            <w:pPr>
-              <w:rPr>
-                <w:sz w:val="24"/>
-                <w:szCs w:val="24"/>
-              </w:rPr>
-            </w:pPr>
-          </w:p>
-        </w:tc>
-        <w:tc>
-          <w:tcPr>
-            <w:tcW w:w="8280" w:type="dxa"/>
-          </w:tcPr>
-          <w:p>
-            <w:pPr>
-              <w:rPr>
-                <w:sz w:val="24"/>
-                <w:szCs w:val="24"/>
-              </w:rPr>
-            </w:pPr>
-          </w:p>
-        </w:tc>
-      </w:tr>
-    </w:tbl>
-    <w:p>
-      <w:pPr>
-        <w:rPr>
-          <w:sz w:val="24"/>
-          <w:szCs w:val="24"/>
-        </w:rPr>
-      </w:pPr>
-      <w:r>
-        <w:rPr>
-          <w:sz w:val="24"/>
-          <w:szCs w:val="24"/>
-        </w:rPr>
-        <w:t xml:space="preserve">Linux </w:t>
-      </w:r>
-    </w:p>
     <w:p>
       <w:pPr>
         <w:rPr>
@@ -396,576 +13,31 @@
     <w:p>
       <w:pPr>
         <w:rPr>
-          <w:sz w:val="24"/>
-          <w:szCs w:val="24"/>
+          <w:b/>
+          <w:bCs/>
+          <w:sz w:val="36"/>
+          <w:szCs w:val="36"/>
         </w:rPr>
       </w:pPr>
       <w:r>
         <w:rPr>
-          <w:sz w:val="24"/>
-          <w:szCs w:val="24"/>
-        </w:rPr>
-        <w:t>Slides Outline:</w:t>
-      </w:r>
-    </w:p>
-    <w:p>
-      <w:pPr>
-        <w:pStyle w:val="ListParagraph"/>
-        <w:numPr>
-          <w:ilvl w:val="0"/>
-          <w:numId w:val="1"/>
-        </w:numPr>
-        <w:rPr>
-          <w:sz w:val="24"/>
-          <w:szCs w:val="24"/>
-        </w:rPr>
-      </w:pPr>
-      <w:r>
-        <w:rPr>
-          <w:sz w:val="24"/>
-          <w:szCs w:val="24"/>
-        </w:rPr>
-        <w:t xml:space="preserve">What is the </w:t>
-      </w:r>
-      <w:proofErr w:type="spellStart"/>
-      <w:r>
-        <w:rPr>
-          <w:sz w:val="24"/>
-          <w:szCs w:val="24"/>
-        </w:rPr>
-        <w:t>linux</w:t>
-      </w:r>
-      <w:proofErr w:type="spellEnd"/>
-      <w:r>
-        <w:rPr>
-          <w:sz w:val="24"/>
-          <w:szCs w:val="24"/>
-        </w:rPr>
-        <w:t xml:space="preserve"> server?</w:t>
-      </w:r>
-    </w:p>
-    <w:p>
-      <w:pPr>
-        <w:pStyle w:val="ListParagraph"/>
-        <w:numPr>
-          <w:ilvl w:val="1"/>
-          <w:numId w:val="1"/>
-        </w:numPr>
-        <w:rPr>
-          <w:sz w:val="24"/>
-          <w:szCs w:val="24"/>
-        </w:rPr>
-      </w:pPr>
-      <w:r>
-        <w:rPr>
-          <w:sz w:val="24"/>
-          <w:szCs w:val="24"/>
-        </w:rPr>
-        <w:t xml:space="preserve">Remote hardware that we connect to for running </w:t>
-      </w:r>
-      <w:proofErr w:type="gramStart"/>
-      <w:r>
-        <w:rPr>
-          <w:sz w:val="24"/>
-          <w:szCs w:val="24"/>
-        </w:rPr>
-        <w:t>code</w:t>
-      </w:r>
-      <w:proofErr w:type="gramEnd"/>
-      <w:r>
-        <w:rPr>
-          <w:sz w:val="24"/>
-          <w:szCs w:val="24"/>
-        </w:rPr>
-        <w:t xml:space="preserve"> </w:t>
-      </w:r>
-    </w:p>
-    <w:p>
-      <w:pPr>
-        <w:pStyle w:val="ListParagraph"/>
-        <w:numPr>
-          <w:ilvl w:val="0"/>
-          <w:numId w:val="1"/>
-        </w:numPr>
-        <w:rPr>
-          <w:sz w:val="24"/>
-          <w:szCs w:val="24"/>
-        </w:rPr>
-      </w:pPr>
-      <w:r>
-        <w:rPr>
-          <w:sz w:val="24"/>
-          <w:szCs w:val="24"/>
-        </w:rPr>
-        <w:t>Why do we use it?</w:t>
-      </w:r>
-    </w:p>
-    <w:p>
-      <w:pPr>
-        <w:pStyle w:val="ListParagraph"/>
-        <w:numPr>
-          <w:ilvl w:val="1"/>
-          <w:numId w:val="1"/>
-        </w:numPr>
-        <w:rPr>
-          <w:sz w:val="24"/>
-          <w:szCs w:val="24"/>
-        </w:rPr>
-      </w:pPr>
-      <w:r>
-        <w:rPr>
-          <w:sz w:val="24"/>
-          <w:szCs w:val="24"/>
-        </w:rPr>
-        <w:t>Faster, more stable, flexible, always on</w:t>
-      </w:r>
-    </w:p>
-    <w:p>
-      <w:pPr>
-        <w:pStyle w:val="ListParagraph"/>
-        <w:numPr>
-          <w:ilvl w:val="0"/>
-          <w:numId w:val="1"/>
-        </w:numPr>
-        <w:rPr>
-          <w:sz w:val="24"/>
-          <w:szCs w:val="24"/>
-        </w:rPr>
-      </w:pPr>
-      <w:r>
-        <w:rPr>
-          <w:sz w:val="24"/>
-          <w:szCs w:val="24"/>
-        </w:rPr>
-        <w:t>Dependency hell</w:t>
-      </w:r>
-    </w:p>
-    <w:p>
-      <w:pPr>
-        <w:pStyle w:val="ListParagraph"/>
-        <w:numPr>
-          <w:ilvl w:val="0"/>
-          <w:numId w:val="1"/>
-        </w:numPr>
-        <w:rPr>
-          <w:sz w:val="24"/>
-          <w:szCs w:val="24"/>
-        </w:rPr>
-      </w:pPr>
-      <w:r>
-        <w:rPr>
-          <w:sz w:val="24"/>
-          <w:szCs w:val="24"/>
-        </w:rPr>
-        <w:t>Docker and docker containers</w:t>
-      </w:r>
-    </w:p>
-    <w:p>
-      <w:pPr>
-        <w:pStyle w:val="ListParagraph"/>
-        <w:numPr>
-          <w:ilvl w:val="0"/>
-          <w:numId w:val="1"/>
-        </w:numPr>
-        <w:rPr>
-          <w:sz w:val="24"/>
-          <w:szCs w:val="24"/>
-        </w:rPr>
-      </w:pPr>
-      <w:r>
-        <w:rPr>
-          <w:sz w:val="24"/>
-          <w:szCs w:val="24"/>
-        </w:rPr>
-        <w:t xml:space="preserve">The full picture </w:t>
-      </w:r>
-      <w:proofErr w:type="gramStart"/>
-      <w:r>
-        <w:rPr>
-          <w:sz w:val="24"/>
-          <w:szCs w:val="24"/>
-        </w:rPr>
-        <w:t>diagram</w:t>
-      </w:r>
-      <w:proofErr w:type="gramEnd"/>
-    </w:p>
-    <w:p>
-      <w:pPr>
-        <w:pStyle w:val="ListParagraph"/>
-        <w:numPr>
-          <w:ilvl w:val="0"/>
-          <w:numId w:val="1"/>
-        </w:numPr>
-        <w:rPr>
-          <w:sz w:val="24"/>
-          <w:szCs w:val="24"/>
-        </w:rPr>
-      </w:pPr>
-      <w:r>
-        <w:rPr>
-          <w:sz w:val="24"/>
-          <w:szCs w:val="24"/>
-        </w:rPr>
-        <w:t xml:space="preserve">Reasons why you should or shouldn’t use the </w:t>
-      </w:r>
-      <w:proofErr w:type="gramStart"/>
-      <w:r>
-        <w:rPr>
-          <w:sz w:val="24"/>
-          <w:szCs w:val="24"/>
-        </w:rPr>
-        <w:t>server</w:t>
-      </w:r>
-      <w:proofErr w:type="gramEnd"/>
-    </w:p>
-    <w:p>
-      <w:pPr>
-        <w:rPr>
-          <w:sz w:val="24"/>
-          <w:szCs w:val="24"/>
-        </w:rPr>
-      </w:pPr>
-      <w:r>
-        <w:rPr>
-          <w:sz w:val="24"/>
-          <w:szCs w:val="24"/>
+          <w:b/>
+          <w:bCs/>
+          <w:sz w:val="36"/>
+          <w:szCs w:val="36"/>
         </w:rPr>
         <w:t>Exercise</w:t>
       </w:r>
     </w:p>
     <w:p>
       <w:pPr>
-        <w:pStyle w:val="ListParagraph"/>
-        <w:numPr>
-          <w:ilvl w:val="0"/>
-          <w:numId w:val="1"/>
-        </w:numPr>
         <w:rPr>
-          <w:sz w:val="24"/>
-          <w:szCs w:val="24"/>
+          <w:b/>
+          <w:bCs/>
+          <w:sz w:val="36"/>
+          <w:szCs w:val="36"/>
         </w:rPr>
       </w:pPr>
-      <w:r>
-        <w:rPr>
-          <w:sz w:val="24"/>
-          <w:szCs w:val="24"/>
-        </w:rPr>
-        <w:t xml:space="preserve">Open </w:t>
-      </w:r>
-      <w:proofErr w:type="spellStart"/>
-      <w:r>
-        <w:rPr>
-          <w:sz w:val="24"/>
-          <w:szCs w:val="24"/>
-        </w:rPr>
-        <w:t>github</w:t>
-      </w:r>
-      <w:proofErr w:type="spellEnd"/>
-      <w:r>
-        <w:rPr>
-          <w:sz w:val="24"/>
-          <w:szCs w:val="24"/>
-        </w:rPr>
-        <w:t xml:space="preserve"> and start </w:t>
-      </w:r>
-      <w:proofErr w:type="spellStart"/>
-      <w:proofErr w:type="gramStart"/>
-      <w:r>
-        <w:rPr>
-          <w:sz w:val="24"/>
-          <w:szCs w:val="24"/>
-        </w:rPr>
-        <w:t>codespace</w:t>
-      </w:r>
-      <w:proofErr w:type="spellEnd"/>
-      <w:proofErr w:type="gramEnd"/>
-    </w:p>
-    <w:p>
-      <w:pPr>
-        <w:pStyle w:val="ListParagraph"/>
-        <w:numPr>
-          <w:ilvl w:val="0"/>
-          <w:numId w:val="1"/>
-        </w:numPr>
-        <w:rPr>
-          <w:sz w:val="24"/>
-          <w:szCs w:val="24"/>
-        </w:rPr>
-      </w:pPr>
-      <w:r>
-        <w:rPr>
-          <w:sz w:val="24"/>
-          <w:szCs w:val="24"/>
-        </w:rPr>
-        <w:t xml:space="preserve">Install </w:t>
-      </w:r>
-      <w:proofErr w:type="gramStart"/>
-      <w:r>
-        <w:rPr>
-          <w:sz w:val="24"/>
-          <w:szCs w:val="24"/>
-        </w:rPr>
-        <w:t>extensions</w:t>
-      </w:r>
-      <w:proofErr w:type="gramEnd"/>
-      <w:r>
-        <w:rPr>
-          <w:sz w:val="24"/>
-          <w:szCs w:val="24"/>
-        </w:rPr>
-        <w:t xml:space="preserve"> </w:t>
-      </w:r>
-    </w:p>
-    <w:p>
-      <w:pPr>
-        <w:pStyle w:val="ListParagraph"/>
-        <w:numPr>
-          <w:ilvl w:val="0"/>
-          <w:numId w:val="1"/>
-        </w:numPr>
-        <w:rPr>
-          <w:sz w:val="24"/>
-          <w:szCs w:val="24"/>
-        </w:rPr>
-      </w:pPr>
-      <w:r>
-        <w:rPr>
-          <w:sz w:val="24"/>
-          <w:szCs w:val="24"/>
-        </w:rPr>
-        <w:t xml:space="preserve">Git pull repo with </w:t>
-      </w:r>
-      <w:proofErr w:type="gramStart"/>
-      <w:r>
-        <w:rPr>
-          <w:sz w:val="24"/>
-          <w:szCs w:val="24"/>
-        </w:rPr>
-        <w:t>instructions</w:t>
-      </w:r>
-      <w:proofErr w:type="gramEnd"/>
-    </w:p>
-    <w:p>
-      <w:pPr>
-        <w:pStyle w:val="ListParagraph"/>
-        <w:numPr>
-          <w:ilvl w:val="0"/>
-          <w:numId w:val="1"/>
-        </w:numPr>
-        <w:rPr>
-          <w:sz w:val="24"/>
-          <w:szCs w:val="24"/>
-        </w:rPr>
-      </w:pPr>
-      <w:r>
-        <w:rPr>
-          <w:sz w:val="24"/>
-          <w:szCs w:val="24"/>
-        </w:rPr>
-        <w:t xml:space="preserve">Basic </w:t>
-      </w:r>
-      <w:proofErr w:type="spellStart"/>
-      <w:r>
-        <w:rPr>
-          <w:sz w:val="24"/>
-          <w:szCs w:val="24"/>
-        </w:rPr>
-        <w:t>linux</w:t>
-      </w:r>
-      <w:proofErr w:type="spellEnd"/>
-      <w:r>
-        <w:rPr>
-          <w:sz w:val="24"/>
-          <w:szCs w:val="24"/>
-        </w:rPr>
-        <w:t xml:space="preserve"> commands</w:t>
-      </w:r>
-    </w:p>
-    <w:p>
-      <w:pPr>
-        <w:pStyle w:val="ListParagraph"/>
-        <w:numPr>
-          <w:ilvl w:val="1"/>
-          <w:numId w:val="1"/>
-        </w:numPr>
-        <w:rPr>
-          <w:sz w:val="24"/>
-          <w:szCs w:val="24"/>
-        </w:rPr>
-      </w:pPr>
-      <w:r>
-        <w:rPr>
-          <w:sz w:val="24"/>
-          <w:szCs w:val="24"/>
-        </w:rPr>
-        <w:t>Cd and ls around the folders</w:t>
-      </w:r>
-    </w:p>
-    <w:p>
-      <w:pPr>
-        <w:pStyle w:val="ListParagraph"/>
-        <w:numPr>
-          <w:ilvl w:val="1"/>
-          <w:numId w:val="1"/>
-        </w:numPr>
-        <w:rPr>
-          <w:sz w:val="24"/>
-          <w:szCs w:val="24"/>
-        </w:rPr>
-      </w:pPr>
-      <w:r>
-        <w:rPr>
-          <w:sz w:val="24"/>
-          <w:szCs w:val="24"/>
-        </w:rPr>
-        <w:t xml:space="preserve">Git status in the repo </w:t>
-      </w:r>
-    </w:p>
-    <w:p>
-      <w:pPr>
-        <w:pStyle w:val="ListParagraph"/>
-        <w:numPr>
-          <w:ilvl w:val="0"/>
-          <w:numId w:val="1"/>
-        </w:numPr>
-        <w:rPr>
-          <w:sz w:val="24"/>
-          <w:szCs w:val="24"/>
-        </w:rPr>
-      </w:pPr>
-      <w:r>
-        <w:rPr>
-          <w:sz w:val="24"/>
-          <w:szCs w:val="24"/>
-        </w:rPr>
-        <w:t>Docker commands</w:t>
-      </w:r>
-    </w:p>
-    <w:p>
-      <w:pPr>
-        <w:pStyle w:val="ListParagraph"/>
-        <w:numPr>
-          <w:ilvl w:val="1"/>
-          <w:numId w:val="1"/>
-        </w:numPr>
-        <w:rPr>
-          <w:sz w:val="24"/>
-          <w:szCs w:val="24"/>
-        </w:rPr>
-      </w:pPr>
-      <w:r>
-        <w:rPr>
-          <w:sz w:val="24"/>
-          <w:szCs w:val="24"/>
-        </w:rPr>
-        <w:t xml:space="preserve">Docker run hello </w:t>
-      </w:r>
-      <w:proofErr w:type="gramStart"/>
-      <w:r>
-        <w:rPr>
-          <w:sz w:val="24"/>
-          <w:szCs w:val="24"/>
-        </w:rPr>
-        <w:t>world</w:t>
-      </w:r>
-      <w:proofErr w:type="gramEnd"/>
-    </w:p>
-    <w:p>
-      <w:pPr>
-        <w:pStyle w:val="ListParagraph"/>
-        <w:numPr>
-          <w:ilvl w:val="1"/>
-          <w:numId w:val="1"/>
-        </w:numPr>
-        <w:rPr>
-          <w:sz w:val="24"/>
-          <w:szCs w:val="24"/>
-        </w:rPr>
-      </w:pPr>
-      <w:r>
-        <w:rPr>
-          <w:sz w:val="24"/>
-          <w:szCs w:val="24"/>
-        </w:rPr>
-        <w:t xml:space="preserve">Docker pull and run </w:t>
-      </w:r>
-      <w:proofErr w:type="spellStart"/>
-      <w:r>
-        <w:rPr>
-          <w:sz w:val="24"/>
-          <w:szCs w:val="24"/>
-        </w:rPr>
-        <w:t>rstudio</w:t>
-      </w:r>
-      <w:proofErr w:type="spellEnd"/>
-      <w:r>
-        <w:rPr>
-          <w:sz w:val="24"/>
-          <w:szCs w:val="24"/>
-        </w:rPr>
-        <w:t xml:space="preserve"> </w:t>
-      </w:r>
-      <w:proofErr w:type="gramStart"/>
-      <w:r>
-        <w:rPr>
-          <w:sz w:val="24"/>
-          <w:szCs w:val="24"/>
-        </w:rPr>
-        <w:t>container</w:t>
-      </w:r>
-      <w:proofErr w:type="gramEnd"/>
-    </w:p>
-    <w:p>
-      <w:pPr>
-        <w:pStyle w:val="ListParagraph"/>
-        <w:numPr>
-          <w:ilvl w:val="1"/>
-          <w:numId w:val="1"/>
-        </w:numPr>
-        <w:rPr>
-          <w:sz w:val="24"/>
-          <w:szCs w:val="24"/>
-        </w:rPr>
-      </w:pPr>
-      <w:r>
-        <w:rPr>
-          <w:sz w:val="24"/>
-          <w:szCs w:val="24"/>
-        </w:rPr>
-        <w:t xml:space="preserve">Docker pull and run python </w:t>
-      </w:r>
-      <w:proofErr w:type="gramStart"/>
-      <w:r>
-        <w:rPr>
-          <w:sz w:val="24"/>
-          <w:szCs w:val="24"/>
-        </w:rPr>
-        <w:t>container</w:t>
-      </w:r>
-      <w:proofErr w:type="gramEnd"/>
-    </w:p>
-    <w:p>
-      <w:pPr>
-        <w:rPr>
-          <w:sz w:val="24"/>
-          <w:szCs w:val="24"/>
-        </w:rPr>
-      </w:pPr>
-    </w:p>
-    <w:p>
-      <w:pPr>
-        <w:rPr>
-          <w:sz w:val="24"/>
-          <w:szCs w:val="24"/>
-        </w:rPr>
-      </w:pPr>
-      <w:r>
-        <w:rPr>
-          <w:sz w:val="24"/>
-          <w:szCs w:val="24"/>
-        </w:rPr>
-        <w:t>Exercise</w:t>
-      </w:r>
     </w:p>
     <w:p>
       <w:pPr>
@@ -1470,14 +542,6 @@
         </w:rPr>
         <w:t>Docker commands</w:t>
       </w:r>
-    </w:p>
-    <w:p>
-      <w:pPr>
-        <w:rPr>
-          <w:sz w:val="24"/>
-          <w:szCs w:val="24"/>
-        </w:rPr>
-      </w:pPr>
       <w:r>
         <w:rPr>
           <w:sz w:val="24"/>
@@ -2052,6 +1116,20 @@
                 <w:szCs w:val="24"/>
               </w:rPr>
             </w:pPr>
+            <w:r>
+              <w:rPr>
+                <w:sz w:val="24"/>
+                <w:szCs w:val="24"/>
+              </w:rPr>
+              <w:t>bash docker/rstudio-run.sh</w:t>
+            </w:r>
+            <w:r>
+              <w:rPr>
+                <w:sz w:val="24"/>
+                <w:szCs w:val="24"/>
+              </w:rPr>
+              <w:t xml:space="preserve"> -h</w:t>
+            </w:r>
           </w:p>
         </w:tc>
         <w:tc>
@@ -2065,6 +1143,431 @@
                 <w:szCs w:val="24"/>
               </w:rPr>
             </w:pPr>
+            <w:r>
+              <w:rPr>
+                <w:sz w:val="24"/>
+                <w:szCs w:val="24"/>
+              </w:rPr>
+              <w:t xml:space="preserve">Look at options for running custom </w:t>
+            </w:r>
+            <w:proofErr w:type="spellStart"/>
+            <w:r>
+              <w:rPr>
+                <w:sz w:val="24"/>
+                <w:szCs w:val="24"/>
+              </w:rPr>
+              <w:t>rstudio</w:t>
+            </w:r>
+            <w:proofErr w:type="spellEnd"/>
+            <w:r>
+              <w:rPr>
+                <w:sz w:val="24"/>
+                <w:szCs w:val="24"/>
+              </w:rPr>
+              <w:t xml:space="preserve"> workspace container</w:t>
+            </w:r>
+          </w:p>
+        </w:tc>
+      </w:tr>
+      <w:tr>
+        <w:tc>
+          <w:tcPr>
+            <w:tcW w:w="5485" w:type="dxa"/>
+          </w:tcPr>
+          <w:p>
+            <w:pPr>
+              <w:rPr>
+                <w:sz w:val="24"/>
+                <w:szCs w:val="24"/>
+              </w:rPr>
+            </w:pPr>
+            <w:r>
+              <w:rPr>
+                <w:sz w:val="24"/>
+                <w:szCs w:val="24"/>
+              </w:rPr>
+              <w:t xml:space="preserve">bash docker/rstudio-run.sh </w:t>
+            </w:r>
+          </w:p>
+        </w:tc>
+        <w:tc>
+          <w:tcPr>
+            <w:tcW w:w="3865" w:type="dxa"/>
+          </w:tcPr>
+          <w:p>
+            <w:pPr>
+              <w:rPr>
+                <w:sz w:val="24"/>
+                <w:szCs w:val="24"/>
+              </w:rPr>
+            </w:pPr>
+            <w:r>
+              <w:rPr>
+                <w:sz w:val="24"/>
+                <w:szCs w:val="24"/>
+              </w:rPr>
+              <w:t xml:space="preserve">Run </w:t>
+            </w:r>
+            <w:proofErr w:type="spellStart"/>
+            <w:r>
+              <w:rPr>
+                <w:sz w:val="24"/>
+                <w:szCs w:val="24"/>
+              </w:rPr>
+              <w:t>rstudio</w:t>
+            </w:r>
+            <w:proofErr w:type="spellEnd"/>
+            <w:r>
+              <w:rPr>
+                <w:sz w:val="24"/>
+                <w:szCs w:val="24"/>
+              </w:rPr>
+              <w:t xml:space="preserve"> </w:t>
+            </w:r>
+            <w:r>
+              <w:rPr>
+                <w:sz w:val="24"/>
+                <w:szCs w:val="24"/>
+              </w:rPr>
+              <w:t xml:space="preserve">workspace </w:t>
+            </w:r>
+            <w:r>
+              <w:rPr>
+                <w:sz w:val="24"/>
+                <w:szCs w:val="24"/>
+              </w:rPr>
+              <w:t>container</w:t>
+            </w:r>
+          </w:p>
+        </w:tc>
+      </w:tr>
+      <w:tr>
+        <w:tc>
+          <w:tcPr>
+            <w:tcW w:w="5485" w:type="dxa"/>
+          </w:tcPr>
+          <w:p>
+            <w:pPr>
+              <w:rPr>
+                <w:sz w:val="24"/>
+                <w:szCs w:val="24"/>
+              </w:rPr>
+            </w:pPr>
+            <w:r>
+              <w:rPr>
+                <w:sz w:val="24"/>
+                <w:szCs w:val="24"/>
+              </w:rPr>
+              <w:t>bash docker/jupyterlab-run.sh</w:t>
+            </w:r>
+            <w:r>
+              <w:rPr>
+                <w:sz w:val="24"/>
+                <w:szCs w:val="24"/>
+              </w:rPr>
+              <w:t xml:space="preserve"> -h</w:t>
+            </w:r>
+          </w:p>
+        </w:tc>
+        <w:tc>
+          <w:tcPr>
+            <w:tcW w:w="3865" w:type="dxa"/>
+          </w:tcPr>
+          <w:p>
+            <w:pPr>
+              <w:rPr>
+                <w:sz w:val="24"/>
+                <w:szCs w:val="24"/>
+              </w:rPr>
+            </w:pPr>
+            <w:r>
+              <w:rPr>
+                <w:sz w:val="24"/>
+                <w:szCs w:val="24"/>
+              </w:rPr>
+              <w:t xml:space="preserve">Look at options for running custom </w:t>
+            </w:r>
+            <w:proofErr w:type="spellStart"/>
+            <w:r>
+              <w:rPr>
+                <w:sz w:val="24"/>
+                <w:szCs w:val="24"/>
+              </w:rPr>
+              <w:t>rstudio</w:t>
+            </w:r>
+            <w:proofErr w:type="spellEnd"/>
+            <w:r>
+              <w:rPr>
+                <w:sz w:val="24"/>
+                <w:szCs w:val="24"/>
+              </w:rPr>
+              <w:t xml:space="preserve"> workspace container</w:t>
+            </w:r>
+          </w:p>
+        </w:tc>
+      </w:tr>
+      <w:tr>
+        <w:tc>
+          <w:tcPr>
+            <w:tcW w:w="5485" w:type="dxa"/>
+          </w:tcPr>
+          <w:p>
+            <w:pPr>
+              <w:rPr>
+                <w:sz w:val="24"/>
+                <w:szCs w:val="24"/>
+              </w:rPr>
+            </w:pPr>
+            <w:r>
+              <w:rPr>
+                <w:sz w:val="24"/>
+                <w:szCs w:val="24"/>
+              </w:rPr>
+              <w:t>bash docker/jupyterlab-run.sh</w:t>
+            </w:r>
+          </w:p>
+        </w:tc>
+        <w:tc>
+          <w:tcPr>
+            <w:tcW w:w="3865" w:type="dxa"/>
+          </w:tcPr>
+          <w:p>
+            <w:pPr>
+              <w:rPr>
+                <w:sz w:val="24"/>
+                <w:szCs w:val="24"/>
+              </w:rPr>
+            </w:pPr>
+            <w:r>
+              <w:rPr>
+                <w:sz w:val="24"/>
+                <w:szCs w:val="24"/>
+              </w:rPr>
+              <w:t xml:space="preserve">Run </w:t>
+            </w:r>
+            <w:proofErr w:type="spellStart"/>
+            <w:r>
+              <w:rPr>
+                <w:sz w:val="24"/>
+                <w:szCs w:val="24"/>
+              </w:rPr>
+              <w:t>rstudio</w:t>
+            </w:r>
+            <w:proofErr w:type="spellEnd"/>
+            <w:r>
+              <w:rPr>
+                <w:sz w:val="24"/>
+                <w:szCs w:val="24"/>
+              </w:rPr>
+              <w:t xml:space="preserve"> workspace container</w:t>
+            </w:r>
+          </w:p>
+        </w:tc>
+      </w:tr>
+      <w:tr>
+        <w:tc>
+          <w:tcPr>
+            <w:tcW w:w="5485" w:type="dxa"/>
+          </w:tcPr>
+          <w:p>
+            <w:pPr>
+              <w:rPr>
+                <w:sz w:val="24"/>
+                <w:szCs w:val="24"/>
+              </w:rPr>
+            </w:pPr>
+            <w:r>
+              <w:rPr>
+                <w:sz w:val="24"/>
+                <w:szCs w:val="24"/>
+              </w:rPr>
+              <w:lastRenderedPageBreak/>
+              <w:t xml:space="preserve">docker </w:t>
+            </w:r>
+            <w:proofErr w:type="spellStart"/>
+            <w:r>
+              <w:rPr>
+                <w:sz w:val="24"/>
+                <w:szCs w:val="24"/>
+              </w:rPr>
+              <w:t>ps</w:t>
+            </w:r>
+            <w:proofErr w:type="spellEnd"/>
+            <w:r>
+              <w:rPr>
+                <w:sz w:val="24"/>
+                <w:szCs w:val="24"/>
+              </w:rPr>
+              <w:t xml:space="preserve"> -a</w:t>
+            </w:r>
+          </w:p>
+        </w:tc>
+        <w:tc>
+          <w:tcPr>
+            <w:tcW w:w="3865" w:type="dxa"/>
+          </w:tcPr>
+          <w:p>
+            <w:pPr>
+              <w:rPr>
+                <w:sz w:val="24"/>
+                <w:szCs w:val="24"/>
+              </w:rPr>
+            </w:pPr>
+            <w:r>
+              <w:rPr>
+                <w:sz w:val="24"/>
+                <w:szCs w:val="24"/>
+              </w:rPr>
+              <w:t>Check status of all containers (running and stopped)</w:t>
+            </w:r>
+          </w:p>
+        </w:tc>
+      </w:tr>
+      <w:tr>
+        <w:tc>
+          <w:tcPr>
+            <w:tcW w:w="5485" w:type="dxa"/>
+          </w:tcPr>
+          <w:p>
+            <w:pPr>
+              <w:rPr>
+                <w:sz w:val="24"/>
+                <w:szCs w:val="24"/>
+              </w:rPr>
+            </w:pPr>
+            <w:r>
+              <w:rPr>
+                <w:sz w:val="24"/>
+                <w:szCs w:val="24"/>
+              </w:rPr>
+              <w:t xml:space="preserve">docker stop $(docker </w:t>
+            </w:r>
+            <w:proofErr w:type="spellStart"/>
+            <w:r>
+              <w:rPr>
+                <w:sz w:val="24"/>
+                <w:szCs w:val="24"/>
+              </w:rPr>
+              <w:t>ps</w:t>
+            </w:r>
+            <w:proofErr w:type="spellEnd"/>
+            <w:r>
+              <w:rPr>
+                <w:sz w:val="24"/>
+                <w:szCs w:val="24"/>
+              </w:rPr>
+              <w:t xml:space="preserve"> -</w:t>
+            </w:r>
+            <w:proofErr w:type="spellStart"/>
+            <w:r>
+              <w:rPr>
+                <w:sz w:val="24"/>
+                <w:szCs w:val="24"/>
+              </w:rPr>
+              <w:t>aq</w:t>
+            </w:r>
+            <w:proofErr w:type="spellEnd"/>
+            <w:r>
+              <w:rPr>
+                <w:sz w:val="24"/>
+                <w:szCs w:val="24"/>
+              </w:rPr>
+              <w:t>)</w:t>
+            </w:r>
+          </w:p>
+        </w:tc>
+        <w:tc>
+          <w:tcPr>
+            <w:tcW w:w="3865" w:type="dxa"/>
+          </w:tcPr>
+          <w:p>
+            <w:pPr>
+              <w:rPr>
+                <w:sz w:val="24"/>
+                <w:szCs w:val="24"/>
+              </w:rPr>
+            </w:pPr>
+            <w:r>
+              <w:rPr>
+                <w:sz w:val="24"/>
+                <w:szCs w:val="24"/>
+              </w:rPr>
+              <w:t>Stop all docker containers</w:t>
+            </w:r>
+          </w:p>
+        </w:tc>
+      </w:tr>
+      <w:tr>
+        <w:tc>
+          <w:tcPr>
+            <w:tcW w:w="5485" w:type="dxa"/>
+          </w:tcPr>
+          <w:p>
+            <w:pPr>
+              <w:rPr>
+                <w:sz w:val="24"/>
+                <w:szCs w:val="24"/>
+              </w:rPr>
+            </w:pPr>
+            <w:r>
+              <w:rPr>
+                <w:sz w:val="24"/>
+                <w:szCs w:val="24"/>
+              </w:rPr>
+              <w:t xml:space="preserve">docker rm $(docker </w:t>
+            </w:r>
+            <w:proofErr w:type="spellStart"/>
+            <w:r>
+              <w:rPr>
+                <w:sz w:val="24"/>
+                <w:szCs w:val="24"/>
+              </w:rPr>
+              <w:t>ps</w:t>
+            </w:r>
+            <w:proofErr w:type="spellEnd"/>
+            <w:r>
+              <w:rPr>
+                <w:sz w:val="24"/>
+                <w:szCs w:val="24"/>
+              </w:rPr>
+              <w:t xml:space="preserve"> -</w:t>
+            </w:r>
+            <w:proofErr w:type="spellStart"/>
+            <w:r>
+              <w:rPr>
+                <w:sz w:val="24"/>
+                <w:szCs w:val="24"/>
+              </w:rPr>
+              <w:t>aq</w:t>
+            </w:r>
+            <w:proofErr w:type="spellEnd"/>
+            <w:r>
+              <w:rPr>
+                <w:sz w:val="24"/>
+                <w:szCs w:val="24"/>
+              </w:rPr>
+              <w:t>)</w:t>
+            </w:r>
+          </w:p>
+        </w:tc>
+        <w:tc>
+          <w:tcPr>
+            <w:tcW w:w="3865" w:type="dxa"/>
+          </w:tcPr>
+          <w:p>
+            <w:pPr>
+              <w:rPr>
+                <w:sz w:val="24"/>
+                <w:szCs w:val="24"/>
+              </w:rPr>
+            </w:pPr>
+            <w:r>
+              <w:rPr>
+                <w:sz w:val="24"/>
+                <w:szCs w:val="24"/>
+              </w:rPr>
+              <w:t>Remove all docker containers</w:t>
+            </w:r>
           </w:p>
         </w:tc>
       </w:tr>

</xml_diff>

<commit_message>
put the exercise into a txt file
</commit_message>
<xml_diff>
--- a/linux_docker_exercise.docx
+++ b/linux_docker_exercise.docx
@@ -188,6 +188,50 @@
                 <w:szCs w:val="24"/>
               </w:rPr>
             </w:pPr>
+            <w:proofErr w:type="spellStart"/>
+            <w:r>
+              <w:rPr>
+                <w:sz w:val="24"/>
+                <w:szCs w:val="24"/>
+              </w:rPr>
+              <w:t>whoami</w:t>
+            </w:r>
+            <w:proofErr w:type="spellEnd"/>
+          </w:p>
+        </w:tc>
+        <w:tc>
+          <w:tcPr>
+            <w:tcW w:w="5935" w:type="dxa"/>
+          </w:tcPr>
+          <w:p>
+            <w:pPr>
+              <w:rPr>
+                <w:sz w:val="24"/>
+                <w:szCs w:val="24"/>
+              </w:rPr>
+            </w:pPr>
+            <w:r>
+              <w:rPr>
+                <w:sz w:val="24"/>
+                <w:szCs w:val="24"/>
+              </w:rPr>
+              <w:t>See your username</w:t>
+            </w:r>
+          </w:p>
+        </w:tc>
+      </w:tr>
+      <w:tr>
+        <w:tc>
+          <w:tcPr>
+            <w:tcW w:w="3415" w:type="dxa"/>
+          </w:tcPr>
+          <w:p>
+            <w:pPr>
+              <w:rPr>
+                <w:sz w:val="24"/>
+                <w:szCs w:val="24"/>
+              </w:rPr>
+            </w:pPr>
             <w:r>
               <w:rPr>
                 <w:sz w:val="24"/>
@@ -507,6 +551,64 @@
                 <w:szCs w:val="24"/>
               </w:rPr>
               <w:t>Change directory to where you were last</w:t>
+            </w:r>
+          </w:p>
+        </w:tc>
+      </w:tr>
+      <w:tr>
+        <w:tc>
+          <w:tcPr>
+            <w:tcW w:w="3415" w:type="dxa"/>
+          </w:tcPr>
+          <w:p>
+            <w:pPr>
+              <w:rPr>
+                <w:sz w:val="24"/>
+                <w:szCs w:val="24"/>
+              </w:rPr>
+            </w:pPr>
+            <w:r>
+              <w:rPr>
+                <w:sz w:val="24"/>
+                <w:szCs w:val="24"/>
+              </w:rPr>
+              <w:t xml:space="preserve">cd </w:t>
+            </w:r>
+            <w:proofErr w:type="spellStart"/>
+            <w:r>
+              <w:rPr>
+                <w:sz w:val="24"/>
+                <w:szCs w:val="24"/>
+              </w:rPr>
+              <w:t>linux_docker_exercise</w:t>
+            </w:r>
+            <w:proofErr w:type="spellEnd"/>
+            <w:r>
+              <w:rPr>
+                <w:sz w:val="24"/>
+                <w:szCs w:val="24"/>
+              </w:rPr>
+              <w:t>/</w:t>
+            </w:r>
+          </w:p>
+        </w:tc>
+        <w:tc>
+          <w:tcPr>
+            <w:tcW w:w="5935" w:type="dxa"/>
+          </w:tcPr>
+          <w:p>
+            <w:pPr>
+              <w:rPr>
+                <w:sz w:val="24"/>
+                <w:szCs w:val="24"/>
+              </w:rPr>
+            </w:pPr>
+            <w:r>
+              <w:rPr>
+                <w:sz w:val="24"/>
+                <w:szCs w:val="24"/>
+              </w:rPr>
+              <w:t>Change directory to exercise folder</w:t>
             </w:r>
           </w:p>
         </w:tc>
@@ -519,6 +621,21 @@
           <w:szCs w:val="24"/>
         </w:rPr>
       </w:pPr>
+    </w:p>
+    <w:p>
+      <w:pPr>
+        <w:rPr>
+          <w:sz w:val="24"/>
+          <w:szCs w:val="24"/>
+        </w:rPr>
+      </w:pPr>
+      <w:r>
+        <w:rPr>
+          <w:sz w:val="24"/>
+          <w:szCs w:val="24"/>
+        </w:rPr>
+        <w:br w:type="page"/>
+      </w:r>
     </w:p>
     <w:p>
       <w:pPr>
@@ -764,6 +881,106 @@
                 <w:sz w:val="24"/>
                 <w:szCs w:val="24"/>
               </w:rPr>
+              <w:t>docker run -it ubuntu bash</w:t>
+            </w:r>
+          </w:p>
+        </w:tc>
+        <w:tc>
+          <w:tcPr>
+            <w:tcW w:w="3865" w:type="dxa"/>
+          </w:tcPr>
+          <w:p>
+            <w:pPr>
+              <w:rPr>
+                <w:sz w:val="24"/>
+                <w:szCs w:val="24"/>
+              </w:rPr>
+            </w:pPr>
+            <w:r>
+              <w:rPr>
+                <w:sz w:val="24"/>
+                <w:szCs w:val="24"/>
+              </w:rPr>
+              <w:t>Run ubuntu container and go to command line</w:t>
+            </w:r>
+          </w:p>
+        </w:tc>
+      </w:tr>
+      <w:tr>
+        <w:tc>
+          <w:tcPr>
+            <w:tcW w:w="5485" w:type="dxa"/>
+          </w:tcPr>
+          <w:p>
+            <w:pPr>
+              <w:rPr>
+                <w:sz w:val="24"/>
+                <w:szCs w:val="24"/>
+              </w:rPr>
+            </w:pPr>
+            <w:r>
+              <w:rPr>
+                <w:sz w:val="24"/>
+                <w:szCs w:val="24"/>
+              </w:rPr>
+              <w:t>CTL+C</w:t>
+            </w:r>
+          </w:p>
+        </w:tc>
+        <w:tc>
+          <w:tcPr>
+            <w:tcW w:w="3865" w:type="dxa"/>
+          </w:tcPr>
+          <w:p>
+            <w:pPr>
+              <w:rPr>
+                <w:sz w:val="24"/>
+                <w:szCs w:val="24"/>
+              </w:rPr>
+            </w:pPr>
+            <w:r>
+              <w:rPr>
+                <w:sz w:val="24"/>
+                <w:szCs w:val="24"/>
+              </w:rPr>
+              <w:t xml:space="preserve">Exit out of container command line and go back to </w:t>
+            </w:r>
+            <w:proofErr w:type="spellStart"/>
+            <w:r>
+              <w:rPr>
+                <w:sz w:val="24"/>
+                <w:szCs w:val="24"/>
+              </w:rPr>
+              <w:t>codespace</w:t>
+            </w:r>
+            <w:proofErr w:type="spellEnd"/>
+            <w:r>
+              <w:rPr>
+                <w:sz w:val="24"/>
+                <w:szCs w:val="24"/>
+              </w:rPr>
+              <w:t xml:space="preserve"> command line</w:t>
+            </w:r>
+          </w:p>
+        </w:tc>
+      </w:tr>
+      <w:tr>
+        <w:tc>
+          <w:tcPr>
+            <w:tcW w:w="5485" w:type="dxa"/>
+          </w:tcPr>
+          <w:p>
+            <w:pPr>
+              <w:rPr>
+                <w:sz w:val="24"/>
+                <w:szCs w:val="24"/>
+              </w:rPr>
+            </w:pPr>
+            <w:r>
+              <w:rPr>
+                <w:sz w:val="24"/>
+                <w:szCs w:val="24"/>
+              </w:rPr>
               <w:t xml:space="preserve">docker </w:t>
             </w:r>
             <w:proofErr w:type="spellStart"/>
@@ -1056,14 +1273,42 @@
                 <w:sz w:val="24"/>
                 <w:szCs w:val="24"/>
               </w:rPr>
-              <w:t>--name rstudio1</w:t>
-            </w:r>
-            <w:r>
-              <w:rPr>
-                <w:sz w:val="24"/>
-                <w:szCs w:val="24"/>
-              </w:rPr>
-              <w:t xml:space="preserve"> -e PASSWORD=password rocker/tidyverse:4.3.1</w:t>
+              <w:t>-</w:t>
+            </w:r>
+            <w:r>
+              <w:rPr>
+                <w:sz w:val="24"/>
+                <w:szCs w:val="24"/>
+              </w:rPr>
+              <w:t>-</w:t>
+            </w:r>
+            <w:r>
+              <w:rPr>
+                <w:sz w:val="24"/>
+                <w:szCs w:val="24"/>
+              </w:rPr>
+              <w:t>name rstudio1</w:t>
+            </w:r>
+            <w:r>
+              <w:rPr>
+                <w:sz w:val="24"/>
+                <w:szCs w:val="24"/>
+              </w:rPr>
+              <w:t xml:space="preserve"> -e PASSWORD=</w:t>
+            </w:r>
+            <w:r>
+              <w:rPr>
+                <w:sz w:val="24"/>
+                <w:szCs w:val="24"/>
+              </w:rPr>
+              <w:t>test</w:t>
+            </w:r>
+            <w:r>
+              <w:rPr>
+                <w:sz w:val="24"/>
+                <w:szCs w:val="24"/>
+              </w:rPr>
+              <w:t xml:space="preserve"> rocker/tidyverse:4.3.1</w:t>
             </w:r>
           </w:p>
         </w:tc>
@@ -1381,7 +1626,6 @@
                 <w:sz w:val="24"/>
                 <w:szCs w:val="24"/>
               </w:rPr>
-              <w:lastRenderedPageBreak/>
               <w:t xml:space="preserve">docker </w:t>
             </w:r>
             <w:proofErr w:type="spellStart"/>

</xml_diff>